<commit_message>
Added theme names for referats
</commit_message>
<xml_diff>
--- a/5kurs/pereverzev/effect_it/Tem521EIT referat.docx
+++ b/5kurs/pereverzev/effect_it/Tem521EIT referat.docx
@@ -198,6 +198,7 @@
     <w:p>
       <w:pPr>
         <w:spacing w:line="240" w:lineRule="auto"/>
+        <w:ind w:firstLine="0"/>
         <w:jc w:val="center"/>
         <w:rPr>
           <w:rFonts w:eastAsia="Calibri" w:cs="Times New Roman"/>
@@ -312,13 +313,158 @@
     </w:p>
     <w:p>
       <w:pPr>
+        <w:ind w:firstLine="0"/>
         <w:jc w:val="center"/>
+        <w:rPr>
+          <w:rFonts w:cs="Times New Roman"/>
+          <w:b/>
+          <w:szCs w:val="28"/>
+        </w:rPr>
+      </w:pPr>
+      <w:r>
         <w:rPr>
           <w:rFonts w:eastAsia="Calibri" w:cs="Times New Roman"/>
           <w:b/>
           <w:szCs w:val="28"/>
         </w:rPr>
-      </w:pPr>
+        <w:t>по теме: "</w:t>
+      </w:r>
+      <w:hyperlink w:anchor="_Toc440018734" w:history="1">
+        <w:r>
+          <w:rPr>
+            <w:rFonts w:cs="Times New Roman"/>
+            <w:b/>
+            <w:szCs w:val="28"/>
+          </w:rPr>
+          <w:t xml:space="preserve">Базовая методология управления </w:t>
+        </w:r>
+        <w:proofErr w:type="spellStart"/>
+        <w:r>
+          <w:rPr>
+            <w:rFonts w:cs="Times New Roman"/>
+            <w:b/>
+            <w:szCs w:val="28"/>
+          </w:rPr>
+          <w:t>ИТ-инфраструктурой</w:t>
+        </w:r>
+        <w:proofErr w:type="spellEnd"/>
+        <w:r>
+          <w:rPr>
+            <w:rFonts w:cs="Times New Roman"/>
+            <w:b/>
+            <w:szCs w:val="28"/>
+          </w:rPr>
+          <w:t xml:space="preserve"> Information Technology Infrastcture Library (ИТIL)</w:t>
+        </w:r>
+      </w:hyperlink>
+      <w:r>
+        <w:rPr>
+          <w:rFonts w:cs="Times New Roman"/>
+          <w:b/>
+          <w:szCs w:val="28"/>
+        </w:rPr>
+        <w:t xml:space="preserve"> </w:t>
+      </w:r>
+    </w:p>
+    <w:p>
+      <w:pPr>
+        <w:ind w:firstLine="0"/>
+        <w:jc w:val="center"/>
+        <w:rPr>
+          <w:rFonts w:cs="Times New Roman"/>
+          <w:b/>
+          <w:szCs w:val="28"/>
+        </w:rPr>
+      </w:pPr>
+      <w:hyperlink w:anchor="_Toc440018735" w:history="1">
+        <w:r>
+          <w:rPr>
+            <w:rFonts w:cs="Times New Roman"/>
+            <w:b/>
+            <w:szCs w:val="28"/>
+          </w:rPr>
+          <w:t>ИТ-бюджет предприятия</w:t>
+        </w:r>
+      </w:hyperlink>
+    </w:p>
+    <w:p>
+      <w:pPr>
+        <w:ind w:firstLine="0"/>
+        <w:jc w:val="center"/>
+        <w:rPr>
+          <w:rFonts w:cs="Times New Roman"/>
+          <w:b/>
+          <w:szCs w:val="28"/>
+        </w:rPr>
+      </w:pPr>
+      <w:hyperlink w:anchor="_Toc440018736" w:history="1">
+        <w:r>
+          <w:rPr>
+            <w:rFonts w:cs="Times New Roman"/>
+            <w:b/>
+            <w:szCs w:val="28"/>
+          </w:rPr>
+          <w:t>Качественные методы оценки эффективности ИТ. TVO. CBA. Система сбалансированных показателей.</w:t>
+        </w:r>
+      </w:hyperlink>
+      <w:r>
+        <w:rPr>
+          <w:rFonts w:cs="Times New Roman"/>
+          <w:b/>
+          <w:szCs w:val="28"/>
+        </w:rPr>
+        <w:t xml:space="preserve"> </w:t>
+      </w:r>
+    </w:p>
+    <w:p>
+      <w:pPr>
+        <w:ind w:firstLine="0"/>
+        <w:jc w:val="center"/>
+        <w:rPr>
+          <w:rFonts w:cs="Times New Roman"/>
+          <w:b/>
+          <w:szCs w:val="28"/>
+        </w:rPr>
+      </w:pPr>
+      <w:hyperlink w:anchor="_Toc440018737" w:history="1">
+        <w:r>
+          <w:rPr>
+            <w:rFonts w:cs="Times New Roman"/>
+            <w:b/>
+            <w:szCs w:val="28"/>
+          </w:rPr>
+          <w:t>Роль ИТ в жизнедеятельности предприятия</w:t>
+        </w:r>
+      </w:hyperlink>
+    </w:p>
+    <w:p>
+      <w:pPr>
+        <w:ind w:firstLine="0"/>
+        <w:jc w:val="center"/>
+        <w:rPr>
+          <w:rFonts w:cs="Times New Roman"/>
+          <w:b/>
+          <w:szCs w:val="28"/>
+        </w:rPr>
+      </w:pPr>
+      <w:hyperlink w:anchor="_Toc440018738" w:history="1">
+        <w:r>
+          <w:rPr>
+            <w:rFonts w:cs="Times New Roman"/>
+            <w:b/>
+            <w:szCs w:val="28"/>
+          </w:rPr>
+          <w:t>Стандарты оценки качества ИТ</w:t>
+        </w:r>
+      </w:hyperlink>
+      <w:r>
+        <w:rPr>
+          <w:rFonts w:cs="Times New Roman"/>
+          <w:b/>
+          <w:szCs w:val="28"/>
+        </w:rPr>
+        <w:t>"</w:t>
+      </w:r>
     </w:p>
     <w:p>
       <w:pPr>
@@ -331,15 +477,7 @@
     <w:p>
       <w:pPr>
         <w:rPr>
-          <w:rFonts w:ascii="Calibri" w:eastAsia="Calibri" w:hAnsi="Calibri" w:cs="Times New Roman"/>
-          <w:szCs w:val="28"/>
-        </w:rPr>
-      </w:pPr>
-    </w:p>
-    <w:p>
-      <w:pPr>
-        <w:rPr>
-          <w:rFonts w:ascii="Calibri" w:eastAsia="Calibri" w:hAnsi="Calibri" w:cs="Times New Roman"/>
+          <w:rFonts w:eastAsia="Calibri" w:cs="Times New Roman"/>
           <w:szCs w:val="28"/>
         </w:rPr>
       </w:pPr>
@@ -514,15 +652,6 @@
       <w:pPr>
         <w:jc w:val="center"/>
         <w:rPr>
-          <w:rFonts w:eastAsia="Calibri" w:cs="Times New Roman"/>
-          <w:szCs w:val="28"/>
-        </w:rPr>
-      </w:pPr>
-    </w:p>
-    <w:p>
-      <w:pPr>
-        <w:jc w:val="center"/>
-        <w:rPr>
           <w:rFonts w:ascii="Calibri" w:eastAsia="Calibri" w:hAnsi="Calibri" w:cs="Times New Roman"/>
           <w:szCs w:val="28"/>
         </w:rPr>
@@ -534,35 +663,6 @@
         <w:rPr>
           <w:rFonts w:ascii="Calibri" w:eastAsia="Calibri" w:hAnsi="Calibri" w:cs="Times New Roman"/>
           <w:szCs w:val="28"/>
-        </w:rPr>
-      </w:pPr>
-    </w:p>
-    <w:p>
-      <w:pPr>
-        <w:jc w:val="center"/>
-        <w:rPr>
-          <w:rFonts w:ascii="Calibri" w:eastAsia="Calibri" w:hAnsi="Calibri" w:cs="Times New Roman"/>
-          <w:szCs w:val="28"/>
-        </w:rPr>
-      </w:pPr>
-    </w:p>
-    <w:p>
-      <w:pPr>
-        <w:jc w:val="center"/>
-        <w:rPr>
-          <w:rFonts w:ascii="Calibri" w:eastAsia="Calibri" w:hAnsi="Calibri" w:cs="Times New Roman"/>
-          <w:szCs w:val="28"/>
-          <w:lang w:val="en-US"/>
-        </w:rPr>
-      </w:pPr>
-    </w:p>
-    <w:p>
-      <w:pPr>
-        <w:jc w:val="center"/>
-        <w:rPr>
-          <w:rFonts w:ascii="Calibri" w:eastAsia="Calibri" w:hAnsi="Calibri" w:cs="Times New Roman"/>
-          <w:szCs w:val="28"/>
-          <w:lang w:val="en-US"/>
         </w:rPr>
       </w:pPr>
     </w:p>
@@ -9866,7 +9966,7 @@
 </file>
 
 <file path=customXml/itemProps1.xml><?xml version="1.0" encoding="utf-8"?>
-<ds:datastoreItem xmlns:ds="http://schemas.openxmlformats.org/officeDocument/2006/customXml" ds:itemID="{4115ABB2-287A-4477-B1ED-1E74CC7F8399}">
+<ds:datastoreItem xmlns:ds="http://schemas.openxmlformats.org/officeDocument/2006/customXml" ds:itemID="{B3D91BF8-17F3-479E-8EAD-52C20C97AEC5}">
   <ds:schemaRefs>
     <ds:schemaRef ds:uri="http://schemas.openxmlformats.org/officeDocument/2006/bibliography"/>
   </ds:schemaRefs>

</xml_diff>